<commit_message>
DSS para o UC02 e Ajustes na Especificação do UC02
</commit_message>
<xml_diff>
--- a/UC02 - Cadastrar Equipamento.docx
+++ b/UC02 - Cadastrar Equipamento.docx
@@ -1,6 +1,6 @@
 
 <file path=word/document.xml><?xml version="1.0" encoding="utf-8"?>
-<w:document xmlns:ve="http://schemas.openxmlformats.org/markup-compatibility/2006" xmlns:o="urn:schemas-microsoft-com:office:office" xmlns:r="http://schemas.openxmlformats.org/officeDocument/2006/relationships" xmlns:m="http://schemas.openxmlformats.org/officeDocument/2006/math" xmlns:v="urn:schemas-microsoft-com:vml" xmlns:wp="http://schemas.openxmlformats.org/drawingml/2006/wordprocessingDrawing" xmlns:w10="urn:schemas-microsoft-com:office:word" xmlns:w="http://schemas.openxmlformats.org/wordprocessingml/2006/main" xmlns:wne="http://schemas.microsoft.com/office/word/2006/wordml">
+<w:document xmlns:wpc="http://schemas.microsoft.com/office/word/2010/wordprocessingCanvas" xmlns:mc="http://schemas.openxmlformats.org/markup-compatibility/2006" xmlns:o="urn:schemas-microsoft-com:office:office" xmlns:r="http://schemas.openxmlformats.org/officeDocument/2006/relationships" xmlns:m="http://schemas.openxmlformats.org/officeDocument/2006/math" xmlns:v="urn:schemas-microsoft-com:vml" xmlns:wp14="http://schemas.microsoft.com/office/word/2010/wordprocessingDrawing" xmlns:wp="http://schemas.openxmlformats.org/drawingml/2006/wordprocessingDrawing" xmlns:w10="urn:schemas-microsoft-com:office:word" xmlns:w="http://schemas.openxmlformats.org/wordprocessingml/2006/main" xmlns:w14="http://schemas.microsoft.com/office/word/2010/wordml" xmlns:wpg="http://schemas.microsoft.com/office/word/2010/wordprocessingGroup" xmlns:wpi="http://schemas.microsoft.com/office/word/2010/wordprocessingInk" xmlns:wne="http://schemas.microsoft.com/office/word/2006/wordml" xmlns:wps="http://schemas.microsoft.com/office/word/2010/wordprocessingShape" mc:Ignorable="w14 wp14">
   <w:body>
     <w:p>
       <w:pPr>
@@ -19,8 +19,6 @@
         </w:rPr>
         <w:t xml:space="preserve">Projeto </w:t>
       </w:r>
-      <w:bookmarkStart w:id="2" w:name="_GoBack"/>
-      <w:bookmarkEnd w:id="2"/>
       <w:proofErr w:type="spellStart"/>
       <w:r>
         <w:rPr>
@@ -82,9 +80,9 @@
           <w:rFonts w:cs="Arial"/>
         </w:rPr>
       </w:pPr>
-      <w:bookmarkStart w:id="3" w:name="_Toc350264729"/>
-      <w:bookmarkStart w:id="4" w:name="_Toc425054504"/>
-      <w:bookmarkStart w:id="5" w:name="_Toc423410238"/>
+      <w:bookmarkStart w:id="2" w:name="_Toc350264729"/>
+      <w:bookmarkStart w:id="3" w:name="_Toc425054504"/>
+      <w:bookmarkStart w:id="4" w:name="_Toc423410238"/>
       <w:proofErr w:type="gramStart"/>
       <w:r>
         <w:rPr>
@@ -92,7 +90,7 @@
         </w:rPr>
         <w:t>Visão Geral e Objetivos</w:t>
       </w:r>
-      <w:bookmarkEnd w:id="3"/>
+      <w:bookmarkEnd w:id="2"/>
       <w:proofErr w:type="gramEnd"/>
       <w:r>
         <w:rPr>
@@ -101,8 +99,8 @@
         <w:t xml:space="preserve"> </w:t>
       </w:r>
     </w:p>
+    <w:bookmarkEnd w:id="3"/>
     <w:bookmarkEnd w:id="4"/>
-    <w:bookmarkEnd w:id="5"/>
     <w:p>
       <w:pPr>
         <w:pStyle w:val="Corpodetexto"/>
@@ -157,14 +155,14 @@
           <w:rFonts w:cs="Arial"/>
         </w:rPr>
       </w:pPr>
-      <w:bookmarkStart w:id="6" w:name="_Toc350264730"/>
+      <w:bookmarkStart w:id="5" w:name="_Toc350264730"/>
       <w:r>
         <w:rPr>
           <w:rFonts w:cs="Arial"/>
         </w:rPr>
         <w:t>Atores Envolvidos</w:t>
       </w:r>
-      <w:bookmarkEnd w:id="6"/>
+      <w:bookmarkEnd w:id="5"/>
     </w:p>
     <w:p>
       <w:pPr>
@@ -183,17 +181,8 @@
           <w:rFonts w:ascii="Arial" w:hAnsi="Arial" w:cs="Arial"/>
           <w:lang w:val="pt-BR"/>
         </w:rPr>
-        <w:t xml:space="preserve">Analista ou </w:t>
-      </w:r>
-      <w:proofErr w:type="spellStart"/>
-      <w:r>
-        <w:rPr>
-          <w:rFonts w:ascii="Arial" w:hAnsi="Arial" w:cs="Arial"/>
-          <w:lang w:val="pt-BR"/>
-        </w:rPr>
-        <w:t>Master</w:t>
-      </w:r>
-      <w:proofErr w:type="spellEnd"/>
+        <w:t>Analista ou Master</w:t>
+      </w:r>
       <w:r>
         <w:rPr>
           <w:rFonts w:ascii="Arial" w:hAnsi="Arial" w:cs="Arial"/>
@@ -214,14 +203,14 @@
           <w:rFonts w:cs="Arial"/>
         </w:rPr>
       </w:pPr>
-      <w:bookmarkStart w:id="7" w:name="_Toc350264731"/>
+      <w:bookmarkStart w:id="6" w:name="_Toc350264731"/>
       <w:r>
         <w:rPr>
           <w:rFonts w:cs="Arial"/>
         </w:rPr>
         <w:t>Pré-Condições</w:t>
       </w:r>
-      <w:bookmarkEnd w:id="7"/>
+      <w:bookmarkEnd w:id="6"/>
     </w:p>
     <w:p>
       <w:pPr>
@@ -262,14 +251,14 @@
           <w:rFonts w:cs="Arial"/>
         </w:rPr>
       </w:pPr>
-      <w:bookmarkStart w:id="8" w:name="_Toc350264732"/>
+      <w:bookmarkStart w:id="7" w:name="_Toc350264732"/>
       <w:r>
         <w:rPr>
           <w:rFonts w:cs="Arial"/>
         </w:rPr>
         <w:t>Pós-Condições</w:t>
       </w:r>
-      <w:bookmarkEnd w:id="8"/>
+      <w:bookmarkEnd w:id="7"/>
     </w:p>
     <w:p>
       <w:pPr>
@@ -311,18 +300,18 @@
           <w:lang w:val="fr-FR"/>
         </w:rPr>
       </w:pPr>
-      <w:bookmarkStart w:id="9" w:name="_Toc425054505"/>
-      <w:bookmarkStart w:id="10" w:name="_Toc423410239"/>
-      <w:bookmarkStart w:id="11" w:name="_Toc350264733"/>
+      <w:bookmarkStart w:id="8" w:name="_Toc425054505"/>
+      <w:bookmarkStart w:id="9" w:name="_Toc423410239"/>
+      <w:bookmarkStart w:id="10" w:name="_Toc350264733"/>
       <w:r>
         <w:rPr>
           <w:rFonts w:cs="Arial"/>
         </w:rPr>
         <w:t>Fluxo de Eventos</w:t>
       </w:r>
+      <w:bookmarkEnd w:id="8"/>
       <w:bookmarkEnd w:id="9"/>
       <w:bookmarkEnd w:id="10"/>
-      <w:bookmarkEnd w:id="11"/>
     </w:p>
     <w:p>
       <w:pPr>
@@ -331,18 +320,18 @@
           <w:rFonts w:ascii="Arial" w:hAnsi="Arial" w:cs="Arial"/>
         </w:rPr>
       </w:pPr>
-      <w:bookmarkStart w:id="12" w:name="_Toc425054506"/>
-      <w:bookmarkStart w:id="13" w:name="_Toc423410240"/>
-      <w:bookmarkStart w:id="14" w:name="_Toc350264734"/>
+      <w:bookmarkStart w:id="11" w:name="_Toc425054506"/>
+      <w:bookmarkStart w:id="12" w:name="_Toc423410240"/>
+      <w:bookmarkStart w:id="13" w:name="_Toc350264734"/>
       <w:r>
         <w:rPr>
           <w:rFonts w:ascii="Arial" w:hAnsi="Arial" w:cs="Arial"/>
         </w:rPr>
         <w:t>Fluxo Básico</w:t>
       </w:r>
+      <w:bookmarkEnd w:id="11"/>
       <w:bookmarkEnd w:id="12"/>
       <w:bookmarkEnd w:id="13"/>
-      <w:bookmarkEnd w:id="14"/>
       <w:r>
         <w:rPr>
           <w:rFonts w:ascii="Arial" w:hAnsi="Arial" w:cs="Arial"/>
@@ -446,19 +435,31 @@
         <w:ind w:left="1418" w:hanging="1021"/>
       </w:pPr>
       <w:r>
-        <w:t>Sistema registra o equipamento para a solicitação selecionada, e exibe mensagem informando que o equipamento foi registrado com sucesso.</w:t>
+        <w:t>Usuário informa lotação inicial e seleciona a opção Registrar Entrada</w:t>
+      </w:r>
+      <w:r>
+        <w:t>.</w:t>
       </w:r>
     </w:p>
     <w:p>
       <w:pPr>
         <w:pStyle w:val="Ttulo3"/>
-        <w:ind w:left="397"/>
-      </w:pPr>
-      <w:r>
-        <w:t xml:space="preserve">Cancela libera a entrada do veículo. </w:t>
-      </w:r>
-      <w:r>
-        <w:t>O caso de uso é encerrado.</w:t>
+        <w:ind w:left="1418" w:hanging="1021"/>
+      </w:pPr>
+      <w:r>
+        <w:t>Sistema registra</w:t>
+      </w:r>
+      <w:r>
+        <w:t xml:space="preserve"> a entrada d</w:t>
+      </w:r>
+      <w:r>
+        <w:t xml:space="preserve">o equipamento para a </w:t>
+      </w:r>
+      <w:r>
+        <w:t>lotação</w:t>
+      </w:r>
+      <w:r>
+        <w:t xml:space="preserve"> selecionada, e exibe mensagem informando que o equipamento foi registrado com sucesso.</w:t>
       </w:r>
     </w:p>
     <w:p>
@@ -470,8 +471,10 @@
           <w:lang w:val="pt-BR"/>
         </w:rPr>
       </w:pPr>
-      <w:bookmarkStart w:id="15" w:name="_5.2.2_S02_Pesquisar"/>
-      <w:bookmarkStart w:id="16" w:name="_5.2.2_S02_Alterar"/>
+      <w:bookmarkStart w:id="14" w:name="_5.2.2_S02_Pesquisar"/>
+      <w:bookmarkStart w:id="15" w:name="_5.2.2_S02_Alterar"/>
+      <w:bookmarkStart w:id="16" w:name="_GoBack"/>
+      <w:bookmarkEnd w:id="14"/>
       <w:bookmarkEnd w:id="15"/>
       <w:bookmarkEnd w:id="16"/>
       <w:r>
@@ -594,7 +597,7 @@
                     </pic:cNvPicPr>
                   </pic:nvPicPr>
                   <pic:blipFill>
-                    <a:blip r:embed="rId8" cstate="print"/>
+                    <a:blip r:embed="rId9" cstate="print"/>
                     <a:srcRect/>
                     <a:stretch>
                       <a:fillRect/>
@@ -637,7 +640,7 @@
       <w:tblPr>
         <w:tblStyle w:val="Tabelacomgrade"/>
         <w:tblW w:w="0" w:type="auto"/>
-        <w:tblLook w:val="04A0"/>
+        <w:tblLook w:val="04A0" w:firstRow="1" w:lastRow="0" w:firstColumn="1" w:lastColumn="0" w:noHBand="0" w:noVBand="1"/>
       </w:tblPr>
       <w:tblGrid>
         <w:gridCol w:w="2528"/>
@@ -810,23 +813,7 @@
                 <w:rFonts w:ascii="Arial" w:hAnsi="Arial" w:cs="Arial"/>
                 <w:lang w:val="pt-BR"/>
               </w:rPr>
-              <w:t xml:space="preserve">Lista de valores: Estabilizador, Impressora, Micro, Monitor, </w:t>
-            </w:r>
-            <w:proofErr w:type="spellStart"/>
-            <w:r>
-              <w:rPr>
-                <w:rFonts w:ascii="Arial" w:hAnsi="Arial" w:cs="Arial"/>
-                <w:lang w:val="pt-BR"/>
-              </w:rPr>
-              <w:t>Pen</w:t>
-            </w:r>
-            <w:proofErr w:type="spellEnd"/>
-            <w:r>
-              <w:rPr>
-                <w:rFonts w:ascii="Arial" w:hAnsi="Arial" w:cs="Arial"/>
-                <w:lang w:val="pt-BR"/>
-              </w:rPr>
-              <w:t xml:space="preserve"> Drive e Projetor </w:t>
+              <w:t xml:space="preserve">Lista de valores: Estabilizador, Impressora, Micro, Monitor, Pen Drive e Projetor </w:t>
             </w:r>
             <w:proofErr w:type="gramStart"/>
             <w:r>
@@ -885,7 +872,7 @@
       <w:tblPr>
         <w:tblStyle w:val="Tabelacomgrade"/>
         <w:tblW w:w="0" w:type="auto"/>
-        <w:tblLook w:val="04A0"/>
+        <w:tblLook w:val="04A0" w:firstRow="1" w:lastRow="0" w:firstColumn="1" w:lastColumn="0" w:noHBand="0" w:noVBand="1"/>
       </w:tblPr>
       <w:tblGrid>
         <w:gridCol w:w="2528"/>
@@ -1047,7 +1034,7 @@
                     </pic:cNvPicPr>
                   </pic:nvPicPr>
                   <pic:blipFill>
-                    <a:blip r:embed="rId9" cstate="print"/>
+                    <a:blip r:embed="rId10" cstate="print"/>
                     <a:srcRect/>
                     <a:stretch>
                       <a:fillRect/>
@@ -1088,7 +1075,7 @@
       <w:tblPr>
         <w:tblStyle w:val="Tabelacomgrade"/>
         <w:tblW w:w="0" w:type="auto"/>
-        <w:tblLook w:val="04A0"/>
+        <w:tblLook w:val="04A0" w:firstRow="1" w:lastRow="0" w:firstColumn="1" w:lastColumn="0" w:noHBand="0" w:noVBand="1"/>
       </w:tblPr>
       <w:tblGrid>
         <w:gridCol w:w="2528"/>
@@ -1561,7 +1548,7 @@
       <w:tblPr>
         <w:tblStyle w:val="Tabelacomgrade"/>
         <w:tblW w:w="0" w:type="auto"/>
-        <w:tblLook w:val="04A0"/>
+        <w:tblLook w:val="04A0" w:firstRow="1" w:lastRow="0" w:firstColumn="1" w:lastColumn="0" w:noHBand="0" w:noVBand="1"/>
       </w:tblPr>
       <w:tblGrid>
         <w:gridCol w:w="2528"/>
@@ -1723,7 +1710,7 @@
                     </pic:cNvPicPr>
                   </pic:nvPicPr>
                   <pic:blipFill>
-                    <a:blip r:embed="rId10" cstate="print"/>
+                    <a:blip r:embed="rId11" cstate="print"/>
                     <a:srcRect/>
                     <a:stretch>
                       <a:fillRect/>
@@ -1764,7 +1751,7 @@
       <w:tblPr>
         <w:tblStyle w:val="Tabelacomgrade"/>
         <w:tblW w:w="0" w:type="auto"/>
-        <w:tblLook w:val="04A0"/>
+        <w:tblLook w:val="04A0" w:firstRow="1" w:lastRow="0" w:firstColumn="1" w:lastColumn="0" w:noHBand="0" w:noVBand="1"/>
       </w:tblPr>
       <w:tblGrid>
         <w:gridCol w:w="2528"/>
@@ -2241,23 +2228,7 @@
                 <w:rFonts w:ascii="Arial" w:hAnsi="Arial" w:cs="Arial"/>
                 <w:lang w:val="pt-BR"/>
               </w:rPr>
-              <w:t xml:space="preserve">Existe </w:t>
-            </w:r>
-            <w:proofErr w:type="spellStart"/>
-            <w:r>
-              <w:rPr>
-                <w:rFonts w:ascii="Arial" w:hAnsi="Arial" w:cs="Arial"/>
-                <w:lang w:val="pt-BR"/>
-              </w:rPr>
-              <w:t>bulk</w:t>
-            </w:r>
-            <w:proofErr w:type="spellEnd"/>
-            <w:r>
-              <w:rPr>
-                <w:rFonts w:ascii="Arial" w:hAnsi="Arial" w:cs="Arial"/>
-                <w:lang w:val="pt-BR"/>
-              </w:rPr>
-              <w:t xml:space="preserve"> </w:t>
+              <w:t xml:space="preserve">Existe bulk </w:t>
             </w:r>
             <w:proofErr w:type="spellStart"/>
             <w:r>
@@ -2369,7 +2340,7 @@
       <w:tblPr>
         <w:tblStyle w:val="Tabelacomgrade"/>
         <w:tblW w:w="0" w:type="auto"/>
-        <w:tblLook w:val="04A0"/>
+        <w:tblLook w:val="04A0" w:firstRow="1" w:lastRow="0" w:firstColumn="1" w:lastColumn="0" w:noHBand="0" w:noVBand="1"/>
       </w:tblPr>
       <w:tblGrid>
         <w:gridCol w:w="2528"/>
@@ -2510,7 +2481,8 @@
       </w:pPr>
       <w:r>
         <w:rPr>
-          <w:lang w:val="pt-BR"/>
+          <w:noProof/>
+          <w:lang w:val="pt-BR" w:eastAsia="pt-BR"/>
         </w:rPr>
         <w:drawing>
           <wp:inline distT="0" distB="0" distL="0" distR="0">
@@ -2530,7 +2502,7 @@
                     </pic:cNvPicPr>
                   </pic:nvPicPr>
                   <pic:blipFill>
-                    <a:blip r:embed="rId11" cstate="print"/>
+                    <a:blip r:embed="rId12" cstate="print"/>
                     <a:srcRect/>
                     <a:stretch>
                       <a:fillRect/>
@@ -2571,7 +2543,7 @@
       <w:tblPr>
         <w:tblStyle w:val="Tabelacomgrade"/>
         <w:tblW w:w="0" w:type="auto"/>
-        <w:tblLook w:val="04A0"/>
+        <w:tblLook w:val="04A0" w:firstRow="1" w:lastRow="0" w:firstColumn="1" w:lastColumn="0" w:noHBand="0" w:noVBand="1"/>
       </w:tblPr>
       <w:tblGrid>
         <w:gridCol w:w="2943"/>
@@ -3573,7 +3545,7 @@
       <w:tblPr>
         <w:tblStyle w:val="Tabelacomgrade"/>
         <w:tblW w:w="0" w:type="auto"/>
-        <w:tblLook w:val="04A0"/>
+        <w:tblLook w:val="04A0" w:firstRow="1" w:lastRow="0" w:firstColumn="1" w:lastColumn="0" w:noHBand="0" w:noVBand="1"/>
       </w:tblPr>
       <w:tblGrid>
         <w:gridCol w:w="2528"/>
@@ -3714,7 +3686,8 @@
       </w:pPr>
       <w:r>
         <w:rPr>
-          <w:lang w:val="pt-BR"/>
+          <w:noProof/>
+          <w:lang w:val="pt-BR" w:eastAsia="pt-BR"/>
         </w:rPr>
         <w:drawing>
           <wp:inline distT="0" distB="0" distL="0" distR="0">
@@ -3734,7 +3707,7 @@
                     </pic:cNvPicPr>
                   </pic:nvPicPr>
                   <pic:blipFill>
-                    <a:blip r:embed="rId12" cstate="print"/>
+                    <a:blip r:embed="rId13" cstate="print"/>
                     <a:srcRect/>
                     <a:stretch>
                       <a:fillRect/>
@@ -3775,7 +3748,7 @@
       <w:tblPr>
         <w:tblStyle w:val="Tabelacomgrade"/>
         <w:tblW w:w="0" w:type="auto"/>
-        <w:tblLook w:val="04A0"/>
+        <w:tblLook w:val="04A0" w:firstRow="1" w:lastRow="0" w:firstColumn="1" w:lastColumn="0" w:noHBand="0" w:noVBand="1"/>
       </w:tblPr>
       <w:tblGrid>
         <w:gridCol w:w="2943"/>
@@ -4346,7 +4319,7 @@
       <w:tblPr>
         <w:tblStyle w:val="Tabelacomgrade"/>
         <w:tblW w:w="0" w:type="auto"/>
-        <w:tblLook w:val="04A0"/>
+        <w:tblLook w:val="04A0" w:firstRow="1" w:lastRow="0" w:firstColumn="1" w:lastColumn="0" w:noHBand="0" w:noVBand="1"/>
       </w:tblPr>
       <w:tblGrid>
         <w:gridCol w:w="2528"/>
@@ -4474,13 +4447,8 @@
       <w:r>
         <w:t xml:space="preserve"> – Cadastro de </w:t>
       </w:r>
-      <w:proofErr w:type="spellStart"/>
-      <w:r>
-        <w:t>Pen</w:t>
-      </w:r>
-      <w:proofErr w:type="spellEnd"/>
-      <w:r>
-        <w:t xml:space="preserve"> Drive</w:t>
+      <w:r>
+        <w:t>Pen Drive</w:t>
       </w:r>
     </w:p>
     <w:p>
@@ -4500,7 +4468,8 @@
       </w:pPr>
       <w:r>
         <w:rPr>
-          <w:lang w:val="pt-BR"/>
+          <w:noProof/>
+          <w:lang w:val="pt-BR" w:eastAsia="pt-BR"/>
         </w:rPr>
         <w:drawing>
           <wp:inline distT="0" distB="0" distL="0" distR="0">
@@ -4520,7 +4489,7 @@
                     </pic:cNvPicPr>
                   </pic:nvPicPr>
                   <pic:blipFill>
-                    <a:blip r:embed="rId13" cstate="print"/>
+                    <a:blip r:embed="rId14" cstate="print"/>
                     <a:srcRect/>
                     <a:stretch>
                       <a:fillRect/>
@@ -4561,7 +4530,7 @@
       <w:tblPr>
         <w:tblStyle w:val="Tabelacomgrade"/>
         <w:tblW w:w="0" w:type="auto"/>
-        <w:tblLook w:val="04A0"/>
+        <w:tblLook w:val="04A0" w:firstRow="1" w:lastRow="0" w:firstColumn="1" w:lastColumn="0" w:noHBand="0" w:noVBand="1"/>
       </w:tblPr>
       <w:tblGrid>
         <w:gridCol w:w="2943"/>
@@ -4950,7 +4919,7 @@
       <w:tblPr>
         <w:tblStyle w:val="Tabelacomgrade"/>
         <w:tblW w:w="0" w:type="auto"/>
-        <w:tblLook w:val="04A0"/>
+        <w:tblLook w:val="04A0" w:firstRow="1" w:lastRow="0" w:firstColumn="1" w:lastColumn="0" w:noHBand="0" w:noVBand="1"/>
       </w:tblPr>
       <w:tblGrid>
         <w:gridCol w:w="2528"/>
@@ -5112,7 +5081,7 @@
                     </pic:cNvPicPr>
                   </pic:nvPicPr>
                   <pic:blipFill>
-                    <a:blip r:embed="rId14" cstate="print"/>
+                    <a:blip r:embed="rId15" cstate="print"/>
                     <a:srcRect/>
                     <a:stretch>
                       <a:fillRect/>
@@ -5153,7 +5122,7 @@
       <w:tblPr>
         <w:tblStyle w:val="Tabelacomgrade"/>
         <w:tblW w:w="0" w:type="auto"/>
-        <w:tblLook w:val="04A0"/>
+        <w:tblLook w:val="04A0" w:firstRow="1" w:lastRow="0" w:firstColumn="1" w:lastColumn="0" w:noHBand="0" w:noVBand="1"/>
       </w:tblPr>
       <w:tblGrid>
         <w:gridCol w:w="2943"/>
@@ -5751,7 +5720,7 @@
       <w:tblPr>
         <w:tblStyle w:val="Tabelacomgrade"/>
         <w:tblW w:w="0" w:type="auto"/>
-        <w:tblLook w:val="04A0"/>
+        <w:tblLook w:val="04A0" w:firstRow="1" w:lastRow="0" w:firstColumn="1" w:lastColumn="0" w:noHBand="0" w:noVBand="1"/>
       </w:tblPr>
       <w:tblGrid>
         <w:gridCol w:w="2528"/>
@@ -5891,7 +5860,8 @@
       </w:pPr>
       <w:r>
         <w:rPr>
-          <w:lang w:val="pt-BR"/>
+          <w:noProof/>
+          <w:lang w:val="pt-BR" w:eastAsia="pt-BR"/>
         </w:rPr>
         <w:drawing>
           <wp:inline distT="0" distB="0" distL="0" distR="0">
@@ -5911,7 +5881,7 @@
                     </pic:cNvPicPr>
                   </pic:nvPicPr>
                   <pic:blipFill>
-                    <a:blip r:embed="rId15" cstate="print"/>
+                    <a:blip r:embed="rId16" cstate="print"/>
                     <a:srcRect/>
                     <a:stretch>
                       <a:fillRect/>
@@ -5952,7 +5922,7 @@
       <w:tblPr>
         <w:tblStyle w:val="Tabelacomgrade"/>
         <w:tblW w:w="0" w:type="auto"/>
-        <w:tblLook w:val="04A0"/>
+        <w:tblLook w:val="04A0" w:firstRow="1" w:lastRow="0" w:firstColumn="1" w:lastColumn="0" w:noHBand="0" w:noVBand="1"/>
       </w:tblPr>
       <w:tblGrid>
         <w:gridCol w:w="2528"/>
@@ -6208,7 +6178,7 @@
       <w:tblPr>
         <w:tblStyle w:val="Tabelacomgrade"/>
         <w:tblW w:w="0" w:type="auto"/>
-        <w:tblLook w:val="04A0"/>
+        <w:tblLook w:val="04A0" w:firstRow="1" w:lastRow="0" w:firstColumn="1" w:lastColumn="0" w:noHBand="0" w:noVBand="1"/>
       </w:tblPr>
       <w:tblGrid>
         <w:gridCol w:w="2528"/>
@@ -6396,8 +6366,8 @@
       </w:pPr>
     </w:p>
     <w:sectPr>
-      <w:headerReference w:type="default" r:id="rId16"/>
-      <w:footerReference w:type="default" r:id="rId17"/>
+      <w:headerReference w:type="default" r:id="rId17"/>
+      <w:footerReference w:type="default" r:id="rId18"/>
       <w:endnotePr>
         <w:numFmt w:val="decimal"/>
       </w:endnotePr>
@@ -6410,7 +6380,7 @@
 </file>
 
 <file path=word/endnotes.xml><?xml version="1.0" encoding="utf-8"?>
-<w:endnotes xmlns:ve="http://schemas.openxmlformats.org/markup-compatibility/2006" xmlns:o="urn:schemas-microsoft-com:office:office" xmlns:r="http://schemas.openxmlformats.org/officeDocument/2006/relationships" xmlns:m="http://schemas.openxmlformats.org/officeDocument/2006/math" xmlns:v="urn:schemas-microsoft-com:vml" xmlns:wp="http://schemas.openxmlformats.org/drawingml/2006/wordprocessingDrawing" xmlns:w10="urn:schemas-microsoft-com:office:word" xmlns:w="http://schemas.openxmlformats.org/wordprocessingml/2006/main" xmlns:wne="http://schemas.microsoft.com/office/word/2006/wordml">
+<w:endnotes xmlns:wpc="http://schemas.microsoft.com/office/word/2010/wordprocessingCanvas" xmlns:mc="http://schemas.openxmlformats.org/markup-compatibility/2006" xmlns:o="urn:schemas-microsoft-com:office:office" xmlns:r="http://schemas.openxmlformats.org/officeDocument/2006/relationships" xmlns:m="http://schemas.openxmlformats.org/officeDocument/2006/math" xmlns:v="urn:schemas-microsoft-com:vml" xmlns:wp14="http://schemas.microsoft.com/office/word/2010/wordprocessingDrawing" xmlns:wp="http://schemas.openxmlformats.org/drawingml/2006/wordprocessingDrawing" xmlns:w10="urn:schemas-microsoft-com:office:word" xmlns:w="http://schemas.openxmlformats.org/wordprocessingml/2006/main" xmlns:w14="http://schemas.microsoft.com/office/word/2010/wordml" xmlns:wpg="http://schemas.microsoft.com/office/word/2010/wordprocessingGroup" xmlns:wpi="http://schemas.microsoft.com/office/word/2010/wordprocessingInk" xmlns:wne="http://schemas.microsoft.com/office/word/2006/wordml" xmlns:wps="http://schemas.microsoft.com/office/word/2010/wordprocessingShape" mc:Ignorable="w14 wp14">
   <w:endnote w:type="separator" w:id="-1">
     <w:p>
       <w:r>
@@ -6429,7 +6399,7 @@
 </file>
 
 <file path=word/footer1.xml><?xml version="1.0" encoding="utf-8"?>
-<w:ftr xmlns:ve="http://schemas.openxmlformats.org/markup-compatibility/2006" xmlns:o="urn:schemas-microsoft-com:office:office" xmlns:r="http://schemas.openxmlformats.org/officeDocument/2006/relationships" xmlns:m="http://schemas.openxmlformats.org/officeDocument/2006/math" xmlns:v="urn:schemas-microsoft-com:vml" xmlns:wp="http://schemas.openxmlformats.org/drawingml/2006/wordprocessingDrawing" xmlns:w10="urn:schemas-microsoft-com:office:word" xmlns:w="http://schemas.openxmlformats.org/wordprocessingml/2006/main" xmlns:wne="http://schemas.microsoft.com/office/word/2006/wordml">
+<w:ftr xmlns:wpc="http://schemas.microsoft.com/office/word/2010/wordprocessingCanvas" xmlns:mc="http://schemas.openxmlformats.org/markup-compatibility/2006" xmlns:o="urn:schemas-microsoft-com:office:office" xmlns:r="http://schemas.openxmlformats.org/officeDocument/2006/relationships" xmlns:m="http://schemas.openxmlformats.org/officeDocument/2006/math" xmlns:v="urn:schemas-microsoft-com:vml" xmlns:wp14="http://schemas.microsoft.com/office/word/2010/wordprocessingDrawing" xmlns:wp="http://schemas.openxmlformats.org/drawingml/2006/wordprocessingDrawing" xmlns:w10="urn:schemas-microsoft-com:office:word" xmlns:w="http://schemas.openxmlformats.org/wordprocessingml/2006/main" xmlns:w14="http://schemas.microsoft.com/office/word/2010/wordml" xmlns:wpg="http://schemas.microsoft.com/office/word/2010/wordprocessingGroup" xmlns:wpi="http://schemas.microsoft.com/office/word/2010/wordprocessingInk" xmlns:wne="http://schemas.microsoft.com/office/word/2006/wordml" xmlns:wps="http://schemas.microsoft.com/office/word/2010/wordprocessingShape" mc:Ignorable="w14 wp14">
   <w:tbl>
     <w:tblPr>
       <w:tblW w:w="0" w:type="auto"/>
@@ -6442,7 +6412,7 @@
         <w:insideV w:val="single" w:sz="6" w:space="0" w:color="auto"/>
       </w:tblBorders>
       <w:tblLayout w:type="fixed"/>
-      <w:tblLook w:val="0000"/>
+      <w:tblLook w:val="0000" w:firstRow="0" w:lastRow="0" w:firstColumn="0" w:lastColumn="0" w:noHBand="0" w:noVBand="0"/>
     </w:tblPr>
     <w:tblGrid>
       <w:gridCol w:w="2943"/>
@@ -6598,7 +6568,7 @@
               <w:noProof/>
               <w:lang w:val="pt-BR"/>
             </w:rPr>
-            <w:t>7</w:t>
+            <w:t>2</w:t>
           </w:r>
           <w:r>
             <w:rPr>
@@ -6620,7 +6590,7 @@
 </file>
 
 <file path=word/footnotes.xml><?xml version="1.0" encoding="utf-8"?>
-<w:footnotes xmlns:ve="http://schemas.openxmlformats.org/markup-compatibility/2006" xmlns:o="urn:schemas-microsoft-com:office:office" xmlns:r="http://schemas.openxmlformats.org/officeDocument/2006/relationships" xmlns:m="http://schemas.openxmlformats.org/officeDocument/2006/math" xmlns:v="urn:schemas-microsoft-com:vml" xmlns:wp="http://schemas.openxmlformats.org/drawingml/2006/wordprocessingDrawing" xmlns:w10="urn:schemas-microsoft-com:office:word" xmlns:w="http://schemas.openxmlformats.org/wordprocessingml/2006/main" xmlns:wne="http://schemas.microsoft.com/office/word/2006/wordml">
+<w:footnotes xmlns:wpc="http://schemas.microsoft.com/office/word/2010/wordprocessingCanvas" xmlns:mc="http://schemas.openxmlformats.org/markup-compatibility/2006" xmlns:o="urn:schemas-microsoft-com:office:office" xmlns:r="http://schemas.openxmlformats.org/officeDocument/2006/relationships" xmlns:m="http://schemas.openxmlformats.org/officeDocument/2006/math" xmlns:v="urn:schemas-microsoft-com:vml" xmlns:wp14="http://schemas.microsoft.com/office/word/2010/wordprocessingDrawing" xmlns:wp="http://schemas.openxmlformats.org/drawingml/2006/wordprocessingDrawing" xmlns:w10="urn:schemas-microsoft-com:office:word" xmlns:w="http://schemas.openxmlformats.org/wordprocessingml/2006/main" xmlns:w14="http://schemas.microsoft.com/office/word/2010/wordml" xmlns:wpg="http://schemas.microsoft.com/office/word/2010/wordprocessingGroup" xmlns:wpi="http://schemas.microsoft.com/office/word/2010/wordprocessingInk" xmlns:wne="http://schemas.microsoft.com/office/word/2006/wordml" xmlns:wps="http://schemas.microsoft.com/office/word/2010/wordprocessingShape" mc:Ignorable="w14 wp14">
   <w:footnote w:type="separator" w:id="-1">
     <w:p>
       <w:r>
@@ -6639,7 +6609,7 @@
 </file>
 
 <file path=word/header1.xml><?xml version="1.0" encoding="utf-8"?>
-<w:hdr xmlns:ve="http://schemas.openxmlformats.org/markup-compatibility/2006" xmlns:o="urn:schemas-microsoft-com:office:office" xmlns:r="http://schemas.openxmlformats.org/officeDocument/2006/relationships" xmlns:m="http://schemas.openxmlformats.org/officeDocument/2006/math" xmlns:v="urn:schemas-microsoft-com:vml" xmlns:wp="http://schemas.openxmlformats.org/drawingml/2006/wordprocessingDrawing" xmlns:w10="urn:schemas-microsoft-com:office:word" xmlns:w="http://schemas.openxmlformats.org/wordprocessingml/2006/main" xmlns:wne="http://schemas.microsoft.com/office/word/2006/wordml">
+<w:hdr xmlns:wpc="http://schemas.microsoft.com/office/word/2010/wordprocessingCanvas" xmlns:mc="http://schemas.openxmlformats.org/markup-compatibility/2006" xmlns:o="urn:schemas-microsoft-com:office:office" xmlns:r="http://schemas.openxmlformats.org/officeDocument/2006/relationships" xmlns:m="http://schemas.openxmlformats.org/officeDocument/2006/math" xmlns:v="urn:schemas-microsoft-com:vml" xmlns:wp14="http://schemas.microsoft.com/office/word/2010/wordprocessingDrawing" xmlns:wp="http://schemas.openxmlformats.org/drawingml/2006/wordprocessingDrawing" xmlns:w10="urn:schemas-microsoft-com:office:word" xmlns:w="http://schemas.openxmlformats.org/wordprocessingml/2006/main" xmlns:w14="http://schemas.microsoft.com/office/word/2010/wordml" xmlns:wpg="http://schemas.microsoft.com/office/word/2010/wordprocessingGroup" xmlns:wpi="http://schemas.microsoft.com/office/word/2010/wordprocessingInk" xmlns:wne="http://schemas.microsoft.com/office/word/2006/wordml" xmlns:wps="http://schemas.microsoft.com/office/word/2010/wordprocessingShape" mc:Ignorable="w14 wp14">
   <w:tbl>
     <w:tblPr>
       <w:tblW w:w="0" w:type="auto"/>
@@ -6652,7 +6622,7 @@
         <w:insideV w:val="single" w:sz="6" w:space="0" w:color="auto"/>
       </w:tblBorders>
       <w:tblLayout w:type="fixed"/>
-      <w:tblLook w:val="0000"/>
+      <w:tblLook w:val="0000" w:firstRow="0" w:lastRow="0" w:firstColumn="0" w:lastColumn="0" w:noHBand="0" w:noVBand="0"/>
     </w:tblPr>
     <w:tblGrid>
       <w:gridCol w:w="6379"/>
@@ -6851,7 +6821,7 @@
 </file>
 
 <file path=word/numbering.xml><?xml version="1.0" encoding="utf-8"?>
-<w:numbering xmlns:ve="http://schemas.openxmlformats.org/markup-compatibility/2006" xmlns:o="urn:schemas-microsoft-com:office:office" xmlns:r="http://schemas.openxmlformats.org/officeDocument/2006/relationships" xmlns:m="http://schemas.openxmlformats.org/officeDocument/2006/math" xmlns:v="urn:schemas-microsoft-com:vml" xmlns:wp="http://schemas.openxmlformats.org/drawingml/2006/wordprocessingDrawing" xmlns:w10="urn:schemas-microsoft-com:office:word" xmlns:w="http://schemas.openxmlformats.org/wordprocessingml/2006/main" xmlns:wne="http://schemas.microsoft.com/office/word/2006/wordml">
+<w:numbering xmlns:wpc="http://schemas.microsoft.com/office/word/2010/wordprocessingCanvas" xmlns:mc="http://schemas.openxmlformats.org/markup-compatibility/2006" xmlns:o="urn:schemas-microsoft-com:office:office" xmlns:r="http://schemas.openxmlformats.org/officeDocument/2006/relationships" xmlns:m="http://schemas.openxmlformats.org/officeDocument/2006/math" xmlns:v="urn:schemas-microsoft-com:vml" xmlns:wp14="http://schemas.microsoft.com/office/word/2010/wordprocessingDrawing" xmlns:wp="http://schemas.openxmlformats.org/drawingml/2006/wordprocessingDrawing" xmlns:w10="urn:schemas-microsoft-com:office:word" xmlns:w="http://schemas.openxmlformats.org/wordprocessingml/2006/main" xmlns:w14="http://schemas.microsoft.com/office/word/2010/wordml" xmlns:wpg="http://schemas.microsoft.com/office/word/2010/wordprocessingGroup" xmlns:wpi="http://schemas.microsoft.com/office/word/2010/wordprocessingInk" xmlns:wne="http://schemas.microsoft.com/office/word/2006/wordml" xmlns:wps="http://schemas.microsoft.com/office/word/2010/wordprocessingShape" mc:Ignorable="w14 wp14">
   <w:abstractNum w:abstractNumId="0">
     <w:nsid w:val="FFFFFFFB"/>
     <w:multiLevelType w:val="multilevel"/>
@@ -7252,7 +7222,7 @@
 </file>
 
 <file path=word/styles.xml><?xml version="1.0" encoding="utf-8"?>
-<w:styles xmlns:r="http://schemas.openxmlformats.org/officeDocument/2006/relationships" xmlns:w="http://schemas.openxmlformats.org/wordprocessingml/2006/main">
+<w:styles xmlns:mc="http://schemas.openxmlformats.org/markup-compatibility/2006" xmlns:r="http://schemas.openxmlformats.org/officeDocument/2006/relationships" xmlns:w="http://schemas.openxmlformats.org/wordprocessingml/2006/main" xmlns:w14="http://schemas.microsoft.com/office/word/2010/wordml" mc:Ignorable="w14">
   <w:docDefaults>
     <w:rPrDefault>
       <w:rPr>
@@ -7594,7 +7564,6 @@
     <w:uiPriority w:val="99"/>
     <w:semiHidden/>
     <w:unhideWhenUsed/>
-    <w:qFormat/>
     <w:tblPr>
       <w:tblInd w:w="0" w:type="dxa"/>
       <w:tblCellMar>
@@ -8640,7 +8609,7 @@
 </file>
 
 <file path=customXml/itemProps1.xml><?xml version="1.0" encoding="utf-8"?>
-<ds:datastoreItem xmlns:ds="http://schemas.openxmlformats.org/officeDocument/2006/customXml" ds:itemID="{5104DE58-F948-4EE2-96E5-FAF0CE6180B5}">
+<ds:datastoreItem xmlns:ds="http://schemas.openxmlformats.org/officeDocument/2006/customXml" ds:itemID="{E21A34E8-A400-4F04-8C94-F507C177987B}">
   <ds:schemaRefs>
     <ds:schemaRef ds:uri="http://schemas.openxmlformats.org/officeDocument/2006/bibliography"/>
   </ds:schemaRefs>

</xml_diff>

<commit_message>
Melhorias na especificação do UC02
</commit_message>
<xml_diff>
--- a/UC02 - Cadastrar Equipamento.docx
+++ b/UC02 - Cadastrar Equipamento.docx
@@ -1,6 +1,6 @@
 
 <file path=word/document.xml><?xml version="1.0" encoding="utf-8"?>
-<w:document xmlns:wpc="http://schemas.microsoft.com/office/word/2010/wordprocessingCanvas" xmlns:mc="http://schemas.openxmlformats.org/markup-compatibility/2006" xmlns:o="urn:schemas-microsoft-com:office:office" xmlns:r="http://schemas.openxmlformats.org/officeDocument/2006/relationships" xmlns:m="http://schemas.openxmlformats.org/officeDocument/2006/math" xmlns:v="urn:schemas-microsoft-com:vml" xmlns:wp14="http://schemas.microsoft.com/office/word/2010/wordprocessingDrawing" xmlns:wp="http://schemas.openxmlformats.org/drawingml/2006/wordprocessingDrawing" xmlns:w10="urn:schemas-microsoft-com:office:word" xmlns:w="http://schemas.openxmlformats.org/wordprocessingml/2006/main" xmlns:w14="http://schemas.microsoft.com/office/word/2010/wordml" xmlns:wpg="http://schemas.microsoft.com/office/word/2010/wordprocessingGroup" xmlns:wpi="http://schemas.microsoft.com/office/word/2010/wordprocessingInk" xmlns:wne="http://schemas.microsoft.com/office/word/2006/wordml" xmlns:wps="http://schemas.microsoft.com/office/word/2010/wordprocessingShape" mc:Ignorable="w14 wp14">
+<w:document xmlns:ve="http://schemas.openxmlformats.org/markup-compatibility/2006" xmlns:o="urn:schemas-microsoft-com:office:office" xmlns:r="http://schemas.openxmlformats.org/officeDocument/2006/relationships" xmlns:m="http://schemas.openxmlformats.org/officeDocument/2006/math" xmlns:v="urn:schemas-microsoft-com:vml" xmlns:wp="http://schemas.openxmlformats.org/drawingml/2006/wordprocessingDrawing" xmlns:w10="urn:schemas-microsoft-com:office:word" xmlns:w="http://schemas.openxmlformats.org/wordprocessingml/2006/main" xmlns:wne="http://schemas.microsoft.com/office/word/2006/wordml">
   <w:body>
     <w:p>
       <w:pPr>
@@ -435,10 +435,7 @@
         <w:ind w:left="1418" w:hanging="1021"/>
       </w:pPr>
       <w:r>
-        <w:t>Usuário informa lotação inicial e seleciona a opção Registrar Entrada</w:t>
-      </w:r>
-      <w:r>
-        <w:t>.</w:t>
+        <w:t>Usuário informa lotação inicial e seleciona a opção Registrar Entrada.</w:t>
       </w:r>
     </w:p>
     <w:p>
@@ -450,10 +447,16 @@
         <w:t>Sistema registra</w:t>
       </w:r>
       <w:r>
-        <w:t xml:space="preserve"> a entrada d</w:t>
-      </w:r>
-      <w:r>
-        <w:t xml:space="preserve">o equipamento para a </w:t>
+        <w:t xml:space="preserve"> </w:t>
+      </w:r>
+      <w:r>
+        <w:t>o equipamento e su</w:t>
+      </w:r>
+      <w:r>
+        <w:t xml:space="preserve">a entrada </w:t>
+      </w:r>
+      <w:r>
+        <w:t xml:space="preserve">para a </w:t>
       </w:r>
       <w:r>
         <w:t>lotação</w:t>
@@ -597,7 +600,7 @@
                     </pic:cNvPicPr>
                   </pic:nvPicPr>
                   <pic:blipFill>
-                    <a:blip r:embed="rId9" cstate="print"/>
+                    <a:blip r:embed="rId8" cstate="print"/>
                     <a:srcRect/>
                     <a:stretch>
                       <a:fillRect/>
@@ -640,7 +643,7 @@
       <w:tblPr>
         <w:tblStyle w:val="Tabelacomgrade"/>
         <w:tblW w:w="0" w:type="auto"/>
-        <w:tblLook w:val="04A0" w:firstRow="1" w:lastRow="0" w:firstColumn="1" w:lastColumn="0" w:noHBand="0" w:noVBand="1"/>
+        <w:tblLook w:val="04A0"/>
       </w:tblPr>
       <w:tblGrid>
         <w:gridCol w:w="2528"/>
@@ -872,7 +875,7 @@
       <w:tblPr>
         <w:tblStyle w:val="Tabelacomgrade"/>
         <w:tblW w:w="0" w:type="auto"/>
-        <w:tblLook w:val="04A0" w:firstRow="1" w:lastRow="0" w:firstColumn="1" w:lastColumn="0" w:noHBand="0" w:noVBand="1"/>
+        <w:tblLook w:val="04A0"/>
       </w:tblPr>
       <w:tblGrid>
         <w:gridCol w:w="2528"/>
@@ -1034,7 +1037,7 @@
                     </pic:cNvPicPr>
                   </pic:nvPicPr>
                   <pic:blipFill>
-                    <a:blip r:embed="rId10" cstate="print"/>
+                    <a:blip r:embed="rId9" cstate="print"/>
                     <a:srcRect/>
                     <a:stretch>
                       <a:fillRect/>
@@ -1075,7 +1078,7 @@
       <w:tblPr>
         <w:tblStyle w:val="Tabelacomgrade"/>
         <w:tblW w:w="0" w:type="auto"/>
-        <w:tblLook w:val="04A0" w:firstRow="1" w:lastRow="0" w:firstColumn="1" w:lastColumn="0" w:noHBand="0" w:noVBand="1"/>
+        <w:tblLook w:val="04A0"/>
       </w:tblPr>
       <w:tblGrid>
         <w:gridCol w:w="2528"/>
@@ -1548,7 +1551,7 @@
       <w:tblPr>
         <w:tblStyle w:val="Tabelacomgrade"/>
         <w:tblW w:w="0" w:type="auto"/>
-        <w:tblLook w:val="04A0" w:firstRow="1" w:lastRow="0" w:firstColumn="1" w:lastColumn="0" w:noHBand="0" w:noVBand="1"/>
+        <w:tblLook w:val="04A0"/>
       </w:tblPr>
       <w:tblGrid>
         <w:gridCol w:w="2528"/>
@@ -1710,7 +1713,7 @@
                     </pic:cNvPicPr>
                   </pic:nvPicPr>
                   <pic:blipFill>
-                    <a:blip r:embed="rId11" cstate="print"/>
+                    <a:blip r:embed="rId10" cstate="print"/>
                     <a:srcRect/>
                     <a:stretch>
                       <a:fillRect/>
@@ -1751,7 +1754,7 @@
       <w:tblPr>
         <w:tblStyle w:val="Tabelacomgrade"/>
         <w:tblW w:w="0" w:type="auto"/>
-        <w:tblLook w:val="04A0" w:firstRow="1" w:lastRow="0" w:firstColumn="1" w:lastColumn="0" w:noHBand="0" w:noVBand="1"/>
+        <w:tblLook w:val="04A0"/>
       </w:tblPr>
       <w:tblGrid>
         <w:gridCol w:w="2528"/>
@@ -2228,7 +2231,23 @@
                 <w:rFonts w:ascii="Arial" w:hAnsi="Arial" w:cs="Arial"/>
                 <w:lang w:val="pt-BR"/>
               </w:rPr>
-              <w:t xml:space="preserve">Existe bulk </w:t>
+              <w:t xml:space="preserve">Existe </w:t>
+            </w:r>
+            <w:proofErr w:type="spellStart"/>
+            <w:r>
+              <w:rPr>
+                <w:rFonts w:ascii="Arial" w:hAnsi="Arial" w:cs="Arial"/>
+                <w:lang w:val="pt-BR"/>
+              </w:rPr>
+              <w:t>bulk</w:t>
+            </w:r>
+            <w:proofErr w:type="spellEnd"/>
+            <w:r>
+              <w:rPr>
+                <w:rFonts w:ascii="Arial" w:hAnsi="Arial" w:cs="Arial"/>
+                <w:lang w:val="pt-BR"/>
+              </w:rPr>
+              <w:t xml:space="preserve"> </w:t>
             </w:r>
             <w:proofErr w:type="spellStart"/>
             <w:r>
@@ -2340,7 +2359,7 @@
       <w:tblPr>
         <w:tblStyle w:val="Tabelacomgrade"/>
         <w:tblW w:w="0" w:type="auto"/>
-        <w:tblLook w:val="04A0" w:firstRow="1" w:lastRow="0" w:firstColumn="1" w:lastColumn="0" w:noHBand="0" w:noVBand="1"/>
+        <w:tblLook w:val="04A0"/>
       </w:tblPr>
       <w:tblGrid>
         <w:gridCol w:w="2528"/>
@@ -2502,7 +2521,7 @@
                     </pic:cNvPicPr>
                   </pic:nvPicPr>
                   <pic:blipFill>
-                    <a:blip r:embed="rId12" cstate="print"/>
+                    <a:blip r:embed="rId11" cstate="print"/>
                     <a:srcRect/>
                     <a:stretch>
                       <a:fillRect/>
@@ -2543,7 +2562,7 @@
       <w:tblPr>
         <w:tblStyle w:val="Tabelacomgrade"/>
         <w:tblW w:w="0" w:type="auto"/>
-        <w:tblLook w:val="04A0" w:firstRow="1" w:lastRow="0" w:firstColumn="1" w:lastColumn="0" w:noHBand="0" w:noVBand="1"/>
+        <w:tblLook w:val="04A0"/>
       </w:tblPr>
       <w:tblGrid>
         <w:gridCol w:w="2943"/>
@@ -3545,7 +3564,7 @@
       <w:tblPr>
         <w:tblStyle w:val="Tabelacomgrade"/>
         <w:tblW w:w="0" w:type="auto"/>
-        <w:tblLook w:val="04A0" w:firstRow="1" w:lastRow="0" w:firstColumn="1" w:lastColumn="0" w:noHBand="0" w:noVBand="1"/>
+        <w:tblLook w:val="04A0"/>
       </w:tblPr>
       <w:tblGrid>
         <w:gridCol w:w="2528"/>
@@ -3707,7 +3726,7 @@
                     </pic:cNvPicPr>
                   </pic:nvPicPr>
                   <pic:blipFill>
-                    <a:blip r:embed="rId13" cstate="print"/>
+                    <a:blip r:embed="rId12" cstate="print"/>
                     <a:srcRect/>
                     <a:stretch>
                       <a:fillRect/>
@@ -3748,7 +3767,7 @@
       <w:tblPr>
         <w:tblStyle w:val="Tabelacomgrade"/>
         <w:tblW w:w="0" w:type="auto"/>
-        <w:tblLook w:val="04A0" w:firstRow="1" w:lastRow="0" w:firstColumn="1" w:lastColumn="0" w:noHBand="0" w:noVBand="1"/>
+        <w:tblLook w:val="04A0"/>
       </w:tblPr>
       <w:tblGrid>
         <w:gridCol w:w="2943"/>
@@ -4319,7 +4338,7 @@
       <w:tblPr>
         <w:tblStyle w:val="Tabelacomgrade"/>
         <w:tblW w:w="0" w:type="auto"/>
-        <w:tblLook w:val="04A0" w:firstRow="1" w:lastRow="0" w:firstColumn="1" w:lastColumn="0" w:noHBand="0" w:noVBand="1"/>
+        <w:tblLook w:val="04A0"/>
       </w:tblPr>
       <w:tblGrid>
         <w:gridCol w:w="2528"/>
@@ -4489,7 +4508,7 @@
                     </pic:cNvPicPr>
                   </pic:nvPicPr>
                   <pic:blipFill>
-                    <a:blip r:embed="rId14" cstate="print"/>
+                    <a:blip r:embed="rId13" cstate="print"/>
                     <a:srcRect/>
                     <a:stretch>
                       <a:fillRect/>
@@ -4530,7 +4549,7 @@
       <w:tblPr>
         <w:tblStyle w:val="Tabelacomgrade"/>
         <w:tblW w:w="0" w:type="auto"/>
-        <w:tblLook w:val="04A0" w:firstRow="1" w:lastRow="0" w:firstColumn="1" w:lastColumn="0" w:noHBand="0" w:noVBand="1"/>
+        <w:tblLook w:val="04A0"/>
       </w:tblPr>
       <w:tblGrid>
         <w:gridCol w:w="2943"/>
@@ -4919,7 +4938,7 @@
       <w:tblPr>
         <w:tblStyle w:val="Tabelacomgrade"/>
         <w:tblW w:w="0" w:type="auto"/>
-        <w:tblLook w:val="04A0" w:firstRow="1" w:lastRow="0" w:firstColumn="1" w:lastColumn="0" w:noHBand="0" w:noVBand="1"/>
+        <w:tblLook w:val="04A0"/>
       </w:tblPr>
       <w:tblGrid>
         <w:gridCol w:w="2528"/>
@@ -5081,7 +5100,7 @@
                     </pic:cNvPicPr>
                   </pic:nvPicPr>
                   <pic:blipFill>
-                    <a:blip r:embed="rId15" cstate="print"/>
+                    <a:blip r:embed="rId14" cstate="print"/>
                     <a:srcRect/>
                     <a:stretch>
                       <a:fillRect/>
@@ -5122,7 +5141,7 @@
       <w:tblPr>
         <w:tblStyle w:val="Tabelacomgrade"/>
         <w:tblW w:w="0" w:type="auto"/>
-        <w:tblLook w:val="04A0" w:firstRow="1" w:lastRow="0" w:firstColumn="1" w:lastColumn="0" w:noHBand="0" w:noVBand="1"/>
+        <w:tblLook w:val="04A0"/>
       </w:tblPr>
       <w:tblGrid>
         <w:gridCol w:w="2943"/>
@@ -5720,7 +5739,7 @@
       <w:tblPr>
         <w:tblStyle w:val="Tabelacomgrade"/>
         <w:tblW w:w="0" w:type="auto"/>
-        <w:tblLook w:val="04A0" w:firstRow="1" w:lastRow="0" w:firstColumn="1" w:lastColumn="0" w:noHBand="0" w:noVBand="1"/>
+        <w:tblLook w:val="04A0"/>
       </w:tblPr>
       <w:tblGrid>
         <w:gridCol w:w="2528"/>
@@ -5881,7 +5900,7 @@
                     </pic:cNvPicPr>
                   </pic:nvPicPr>
                   <pic:blipFill>
-                    <a:blip r:embed="rId16" cstate="print"/>
+                    <a:blip r:embed="rId15" cstate="print"/>
                     <a:srcRect/>
                     <a:stretch>
                       <a:fillRect/>
@@ -5922,7 +5941,7 @@
       <w:tblPr>
         <w:tblStyle w:val="Tabelacomgrade"/>
         <w:tblW w:w="0" w:type="auto"/>
-        <w:tblLook w:val="04A0" w:firstRow="1" w:lastRow="0" w:firstColumn="1" w:lastColumn="0" w:noHBand="0" w:noVBand="1"/>
+        <w:tblLook w:val="04A0"/>
       </w:tblPr>
       <w:tblGrid>
         <w:gridCol w:w="2528"/>
@@ -6178,7 +6197,7 @@
       <w:tblPr>
         <w:tblStyle w:val="Tabelacomgrade"/>
         <w:tblW w:w="0" w:type="auto"/>
-        <w:tblLook w:val="04A0" w:firstRow="1" w:lastRow="0" w:firstColumn="1" w:lastColumn="0" w:noHBand="0" w:noVBand="1"/>
+        <w:tblLook w:val="04A0"/>
       </w:tblPr>
       <w:tblGrid>
         <w:gridCol w:w="2528"/>
@@ -6366,8 +6385,8 @@
       </w:pPr>
     </w:p>
     <w:sectPr>
-      <w:headerReference w:type="default" r:id="rId17"/>
-      <w:footerReference w:type="default" r:id="rId18"/>
+      <w:headerReference w:type="default" r:id="rId16"/>
+      <w:footerReference w:type="default" r:id="rId17"/>
       <w:endnotePr>
         <w:numFmt w:val="decimal"/>
       </w:endnotePr>
@@ -6380,7 +6399,7 @@
 </file>
 
 <file path=word/endnotes.xml><?xml version="1.0" encoding="utf-8"?>
-<w:endnotes xmlns:wpc="http://schemas.microsoft.com/office/word/2010/wordprocessingCanvas" xmlns:mc="http://schemas.openxmlformats.org/markup-compatibility/2006" xmlns:o="urn:schemas-microsoft-com:office:office" xmlns:r="http://schemas.openxmlformats.org/officeDocument/2006/relationships" xmlns:m="http://schemas.openxmlformats.org/officeDocument/2006/math" xmlns:v="urn:schemas-microsoft-com:vml" xmlns:wp14="http://schemas.microsoft.com/office/word/2010/wordprocessingDrawing" xmlns:wp="http://schemas.openxmlformats.org/drawingml/2006/wordprocessingDrawing" xmlns:w10="urn:schemas-microsoft-com:office:word" xmlns:w="http://schemas.openxmlformats.org/wordprocessingml/2006/main" xmlns:w14="http://schemas.microsoft.com/office/word/2010/wordml" xmlns:wpg="http://schemas.microsoft.com/office/word/2010/wordprocessingGroup" xmlns:wpi="http://schemas.microsoft.com/office/word/2010/wordprocessingInk" xmlns:wne="http://schemas.microsoft.com/office/word/2006/wordml" xmlns:wps="http://schemas.microsoft.com/office/word/2010/wordprocessingShape" mc:Ignorable="w14 wp14">
+<w:endnotes xmlns:ve="http://schemas.openxmlformats.org/markup-compatibility/2006" xmlns:o="urn:schemas-microsoft-com:office:office" xmlns:r="http://schemas.openxmlformats.org/officeDocument/2006/relationships" xmlns:m="http://schemas.openxmlformats.org/officeDocument/2006/math" xmlns:v="urn:schemas-microsoft-com:vml" xmlns:wp="http://schemas.openxmlformats.org/drawingml/2006/wordprocessingDrawing" xmlns:w10="urn:schemas-microsoft-com:office:word" xmlns:w="http://schemas.openxmlformats.org/wordprocessingml/2006/main" xmlns:wne="http://schemas.microsoft.com/office/word/2006/wordml">
   <w:endnote w:type="separator" w:id="-1">
     <w:p>
       <w:r>
@@ -6399,7 +6418,7 @@
 </file>
 
 <file path=word/footer1.xml><?xml version="1.0" encoding="utf-8"?>
-<w:ftr xmlns:wpc="http://schemas.microsoft.com/office/word/2010/wordprocessingCanvas" xmlns:mc="http://schemas.openxmlformats.org/markup-compatibility/2006" xmlns:o="urn:schemas-microsoft-com:office:office" xmlns:r="http://schemas.openxmlformats.org/officeDocument/2006/relationships" xmlns:m="http://schemas.openxmlformats.org/officeDocument/2006/math" xmlns:v="urn:schemas-microsoft-com:vml" xmlns:wp14="http://schemas.microsoft.com/office/word/2010/wordprocessingDrawing" xmlns:wp="http://schemas.openxmlformats.org/drawingml/2006/wordprocessingDrawing" xmlns:w10="urn:schemas-microsoft-com:office:word" xmlns:w="http://schemas.openxmlformats.org/wordprocessingml/2006/main" xmlns:w14="http://schemas.microsoft.com/office/word/2010/wordml" xmlns:wpg="http://schemas.microsoft.com/office/word/2010/wordprocessingGroup" xmlns:wpi="http://schemas.microsoft.com/office/word/2010/wordprocessingInk" xmlns:wne="http://schemas.microsoft.com/office/word/2006/wordml" xmlns:wps="http://schemas.microsoft.com/office/word/2010/wordprocessingShape" mc:Ignorable="w14 wp14">
+<w:ftr xmlns:ve="http://schemas.openxmlformats.org/markup-compatibility/2006" xmlns:o="urn:schemas-microsoft-com:office:office" xmlns:r="http://schemas.openxmlformats.org/officeDocument/2006/relationships" xmlns:m="http://schemas.openxmlformats.org/officeDocument/2006/math" xmlns:v="urn:schemas-microsoft-com:vml" xmlns:wp="http://schemas.openxmlformats.org/drawingml/2006/wordprocessingDrawing" xmlns:w10="urn:schemas-microsoft-com:office:word" xmlns:w="http://schemas.openxmlformats.org/wordprocessingml/2006/main" xmlns:wne="http://schemas.microsoft.com/office/word/2006/wordml">
   <w:tbl>
     <w:tblPr>
       <w:tblW w:w="0" w:type="auto"/>
@@ -6412,7 +6431,7 @@
         <w:insideV w:val="single" w:sz="6" w:space="0" w:color="auto"/>
       </w:tblBorders>
       <w:tblLayout w:type="fixed"/>
-      <w:tblLook w:val="0000" w:firstRow="0" w:lastRow="0" w:firstColumn="0" w:lastColumn="0" w:noHBand="0" w:noVBand="0"/>
+      <w:tblLook w:val="0000"/>
     </w:tblPr>
     <w:tblGrid>
       <w:gridCol w:w="2943"/>
@@ -6568,7 +6587,7 @@
               <w:noProof/>
               <w:lang w:val="pt-BR"/>
             </w:rPr>
-            <w:t>2</w:t>
+            <w:t>1</w:t>
           </w:r>
           <w:r>
             <w:rPr>
@@ -6590,7 +6609,7 @@
 </file>
 
 <file path=word/footnotes.xml><?xml version="1.0" encoding="utf-8"?>
-<w:footnotes xmlns:wpc="http://schemas.microsoft.com/office/word/2010/wordprocessingCanvas" xmlns:mc="http://schemas.openxmlformats.org/markup-compatibility/2006" xmlns:o="urn:schemas-microsoft-com:office:office" xmlns:r="http://schemas.openxmlformats.org/officeDocument/2006/relationships" xmlns:m="http://schemas.openxmlformats.org/officeDocument/2006/math" xmlns:v="urn:schemas-microsoft-com:vml" xmlns:wp14="http://schemas.microsoft.com/office/word/2010/wordprocessingDrawing" xmlns:wp="http://schemas.openxmlformats.org/drawingml/2006/wordprocessingDrawing" xmlns:w10="urn:schemas-microsoft-com:office:word" xmlns:w="http://schemas.openxmlformats.org/wordprocessingml/2006/main" xmlns:w14="http://schemas.microsoft.com/office/word/2010/wordml" xmlns:wpg="http://schemas.microsoft.com/office/word/2010/wordprocessingGroup" xmlns:wpi="http://schemas.microsoft.com/office/word/2010/wordprocessingInk" xmlns:wne="http://schemas.microsoft.com/office/word/2006/wordml" xmlns:wps="http://schemas.microsoft.com/office/word/2010/wordprocessingShape" mc:Ignorable="w14 wp14">
+<w:footnotes xmlns:ve="http://schemas.openxmlformats.org/markup-compatibility/2006" xmlns:o="urn:schemas-microsoft-com:office:office" xmlns:r="http://schemas.openxmlformats.org/officeDocument/2006/relationships" xmlns:m="http://schemas.openxmlformats.org/officeDocument/2006/math" xmlns:v="urn:schemas-microsoft-com:vml" xmlns:wp="http://schemas.openxmlformats.org/drawingml/2006/wordprocessingDrawing" xmlns:w10="urn:schemas-microsoft-com:office:word" xmlns:w="http://schemas.openxmlformats.org/wordprocessingml/2006/main" xmlns:wne="http://schemas.microsoft.com/office/word/2006/wordml">
   <w:footnote w:type="separator" w:id="-1">
     <w:p>
       <w:r>
@@ -6609,7 +6628,7 @@
 </file>
 
 <file path=word/header1.xml><?xml version="1.0" encoding="utf-8"?>
-<w:hdr xmlns:wpc="http://schemas.microsoft.com/office/word/2010/wordprocessingCanvas" xmlns:mc="http://schemas.openxmlformats.org/markup-compatibility/2006" xmlns:o="urn:schemas-microsoft-com:office:office" xmlns:r="http://schemas.openxmlformats.org/officeDocument/2006/relationships" xmlns:m="http://schemas.openxmlformats.org/officeDocument/2006/math" xmlns:v="urn:schemas-microsoft-com:vml" xmlns:wp14="http://schemas.microsoft.com/office/word/2010/wordprocessingDrawing" xmlns:wp="http://schemas.openxmlformats.org/drawingml/2006/wordprocessingDrawing" xmlns:w10="urn:schemas-microsoft-com:office:word" xmlns:w="http://schemas.openxmlformats.org/wordprocessingml/2006/main" xmlns:w14="http://schemas.microsoft.com/office/word/2010/wordml" xmlns:wpg="http://schemas.microsoft.com/office/word/2010/wordprocessingGroup" xmlns:wpi="http://schemas.microsoft.com/office/word/2010/wordprocessingInk" xmlns:wne="http://schemas.microsoft.com/office/word/2006/wordml" xmlns:wps="http://schemas.microsoft.com/office/word/2010/wordprocessingShape" mc:Ignorable="w14 wp14">
+<w:hdr xmlns:ve="http://schemas.openxmlformats.org/markup-compatibility/2006" xmlns:o="urn:schemas-microsoft-com:office:office" xmlns:r="http://schemas.openxmlformats.org/officeDocument/2006/relationships" xmlns:m="http://schemas.openxmlformats.org/officeDocument/2006/math" xmlns:v="urn:schemas-microsoft-com:vml" xmlns:wp="http://schemas.openxmlformats.org/drawingml/2006/wordprocessingDrawing" xmlns:w10="urn:schemas-microsoft-com:office:word" xmlns:w="http://schemas.openxmlformats.org/wordprocessingml/2006/main" xmlns:wne="http://schemas.microsoft.com/office/word/2006/wordml">
   <w:tbl>
     <w:tblPr>
       <w:tblW w:w="0" w:type="auto"/>
@@ -6622,7 +6641,7 @@
         <w:insideV w:val="single" w:sz="6" w:space="0" w:color="auto"/>
       </w:tblBorders>
       <w:tblLayout w:type="fixed"/>
-      <w:tblLook w:val="0000" w:firstRow="0" w:lastRow="0" w:firstColumn="0" w:lastColumn="0" w:noHBand="0" w:noVBand="0"/>
+      <w:tblLook w:val="0000"/>
     </w:tblPr>
     <w:tblGrid>
       <w:gridCol w:w="6379"/>
@@ -6821,7 +6840,7 @@
 </file>
 
 <file path=word/numbering.xml><?xml version="1.0" encoding="utf-8"?>
-<w:numbering xmlns:wpc="http://schemas.microsoft.com/office/word/2010/wordprocessingCanvas" xmlns:mc="http://schemas.openxmlformats.org/markup-compatibility/2006" xmlns:o="urn:schemas-microsoft-com:office:office" xmlns:r="http://schemas.openxmlformats.org/officeDocument/2006/relationships" xmlns:m="http://schemas.openxmlformats.org/officeDocument/2006/math" xmlns:v="urn:schemas-microsoft-com:vml" xmlns:wp14="http://schemas.microsoft.com/office/word/2010/wordprocessingDrawing" xmlns:wp="http://schemas.openxmlformats.org/drawingml/2006/wordprocessingDrawing" xmlns:w10="urn:schemas-microsoft-com:office:word" xmlns:w="http://schemas.openxmlformats.org/wordprocessingml/2006/main" xmlns:w14="http://schemas.microsoft.com/office/word/2010/wordml" xmlns:wpg="http://schemas.microsoft.com/office/word/2010/wordprocessingGroup" xmlns:wpi="http://schemas.microsoft.com/office/word/2010/wordprocessingInk" xmlns:wne="http://schemas.microsoft.com/office/word/2006/wordml" xmlns:wps="http://schemas.microsoft.com/office/word/2010/wordprocessingShape" mc:Ignorable="w14 wp14">
+<w:numbering xmlns:ve="http://schemas.openxmlformats.org/markup-compatibility/2006" xmlns:o="urn:schemas-microsoft-com:office:office" xmlns:r="http://schemas.openxmlformats.org/officeDocument/2006/relationships" xmlns:m="http://schemas.openxmlformats.org/officeDocument/2006/math" xmlns:v="urn:schemas-microsoft-com:vml" xmlns:wp="http://schemas.openxmlformats.org/drawingml/2006/wordprocessingDrawing" xmlns:w10="urn:schemas-microsoft-com:office:word" xmlns:w="http://schemas.openxmlformats.org/wordprocessingml/2006/main" xmlns:wne="http://schemas.microsoft.com/office/word/2006/wordml">
   <w:abstractNum w:abstractNumId="0">
     <w:nsid w:val="FFFFFFFB"/>
     <w:multiLevelType w:val="multilevel"/>
@@ -7222,7 +7241,7 @@
 </file>
 
 <file path=word/styles.xml><?xml version="1.0" encoding="utf-8"?>
-<w:styles xmlns:mc="http://schemas.openxmlformats.org/markup-compatibility/2006" xmlns:r="http://schemas.openxmlformats.org/officeDocument/2006/relationships" xmlns:w="http://schemas.openxmlformats.org/wordprocessingml/2006/main" xmlns:w14="http://schemas.microsoft.com/office/word/2010/wordml" mc:Ignorable="w14">
+<w:styles xmlns:r="http://schemas.openxmlformats.org/officeDocument/2006/relationships" xmlns:w="http://schemas.openxmlformats.org/wordprocessingml/2006/main">
   <w:docDefaults>
     <w:rPrDefault>
       <w:rPr>
@@ -7564,6 +7583,7 @@
     <w:uiPriority w:val="99"/>
     <w:semiHidden/>
     <w:unhideWhenUsed/>
+    <w:qFormat/>
     <w:tblPr>
       <w:tblInd w:w="0" w:type="dxa"/>
       <w:tblCellMar>
@@ -8609,7 +8629,7 @@
 </file>
 
 <file path=customXml/itemProps1.xml><?xml version="1.0" encoding="utf-8"?>
-<ds:datastoreItem xmlns:ds="http://schemas.openxmlformats.org/officeDocument/2006/customXml" ds:itemID="{E21A34E8-A400-4F04-8C94-F507C177987B}">
+<ds:datastoreItem xmlns:ds="http://schemas.openxmlformats.org/officeDocument/2006/customXml" ds:itemID="{AF8A3024-F94C-48A2-A916-EFED30A0B340}">
   <ds:schemaRefs>
     <ds:schemaRef ds:uri="http://schemas.openxmlformats.org/officeDocument/2006/bibliography"/>
   </ds:schemaRefs>

</xml_diff>